<commit_message>
VCPPLUG-308 : README for Firmware image packaging and cleanup
hg-changeset: 80bcdb14b54e035df3e4c9012bc77bcc0018927f
hg-branch: p2
</commit_message>
<xml_diff>
--- a/installer/Windows/doc/BuildInformation_Windows MSI_Installer.docx
+++ b/installer/Windows/doc/BuildInformation_Windows MSI_Installer.docx
@@ -741,15 +741,40 @@
     </w:p>
     <w:p>
       <w:pPr>
-        <w:numPr>
-          <w:ilvl w:val="0"/>
-          <w:numId w:val="9"/>
+        <w:spacing w:before="0" w:after="200" w:line="276"/>
+        <w:ind w:right="0" w:left="0" w:firstLine="0"/>
+        <w:jc w:val="both"/>
+        <w:rPr>
+          <w:rFonts w:ascii="Times New Roman" w:hAnsi="Times New Roman" w:cs="Times New Roman" w:eastAsia="Times New Roman"/>
+          <w:color w:val="auto"/>
+          <w:spacing w:val="0"/>
+          <w:position w:val="0"/>
+          <w:sz w:val="24"/>
+          <w:shd w:fill="auto" w:val="clear"/>
+        </w:rPr>
+      </w:pPr>
+    </w:p>
+    <w:p>
+      <w:pPr>
+        <w:numPr>
+          <w:ilvl w:val="0"/>
+          <w:numId w:val="11"/>
         </w:numPr>
         <w:spacing w:before="0" w:after="200" w:line="276"/>
         <w:ind w:right="0" w:left="720" w:hanging="360"/>
         <w:jc w:val="both"/>
         <w:rPr>
           <w:rFonts w:ascii="Times New Roman" w:hAnsi="Times New Roman" w:cs="Times New Roman" w:eastAsia="Times New Roman"/>
+          <w:color w:val="auto"/>
+          <w:spacing w:val="0"/>
+          <w:position w:val="0"/>
+          <w:sz w:val="24"/>
+          <w:shd w:fill="auto" w:val="clear"/>
+        </w:rPr>
+      </w:pPr>
+      <w:r>
+        <w:rPr>
+          <w:rFonts w:ascii="Times New Roman" w:hAnsi="Times New Roman" w:cs="Times New Roman" w:eastAsia="Times New Roman"/>
           <w:b/>
           <w:color w:val="auto"/>
           <w:spacing w:val="0"/>
@@ -757,8 +782,42 @@
           <w:sz w:val="32"/>
           <w:shd w:fill="auto" w:val="clear"/>
         </w:rPr>
-      </w:pPr>
-      <w:r>
+        <w:t xml:space="preserve">Packaging firmware binaries</w:t>
+        <w:br/>
+      </w:r>
+    </w:p>
+    <w:p>
+      <w:pPr>
+        <w:spacing w:before="0" w:after="200" w:line="276"/>
+        <w:ind w:right="0" w:left="0" w:firstLine="0"/>
+        <w:jc w:val="both"/>
+        <w:rPr>
+          <w:rFonts w:ascii="Times New Roman" w:hAnsi="Times New Roman" w:cs="Times New Roman" w:eastAsia="Times New Roman"/>
+          <w:color w:val="auto"/>
+          <w:spacing w:val="0"/>
+          <w:position w:val="0"/>
+          <w:sz w:val="24"/>
+          <w:shd w:fill="auto" w:val="clear"/>
+        </w:rPr>
+      </w:pPr>
+      <w:r>
+        <w:rPr>
+          <w:rFonts w:ascii="Times New Roman" w:hAnsi="Times New Roman" w:cs="Times New Roman" w:eastAsia="Times New Roman"/>
+          <w:color w:val="auto"/>
+          <w:spacing w:val="0"/>
+          <w:position w:val="0"/>
+          <w:sz w:val="24"/>
+          <w:shd w:fill="auto" w:val="clear"/>
+        </w:rPr>
+        <w:tab/>
+        <w:t xml:space="preserve">Refer README present at "~\installer\dist\Tomcat_Server\webapps\firmware\" folder for creating metadata json and packaging latest firmware binaries.</w:t>
+      </w:r>
+    </w:p>
+    <w:p>
+      <w:pPr>
+        <w:spacing w:before="0" w:after="200" w:line="276"/>
+        <w:ind w:right="0" w:left="0" w:firstLine="0"/>
+        <w:jc w:val="both"/>
         <w:rPr>
           <w:rFonts w:ascii="Times New Roman" w:hAnsi="Times New Roman" w:cs="Times New Roman" w:eastAsia="Times New Roman"/>
           <w:b/>
@@ -768,14 +827,45 @@
           <w:sz w:val="32"/>
           <w:shd w:fill="auto" w:val="clear"/>
         </w:rPr>
-        <w:t xml:space="preserve">Build</w:t>
-      </w:r>
-    </w:p>
-    <w:p>
-      <w:pPr>
-        <w:numPr>
-          <w:ilvl w:val="0"/>
-          <w:numId w:val="9"/>
+      </w:pPr>
+    </w:p>
+    <w:p>
+      <w:pPr>
+        <w:numPr>
+          <w:ilvl w:val="0"/>
+          <w:numId w:val="13"/>
+        </w:numPr>
+        <w:spacing w:before="0" w:after="200" w:line="276"/>
+        <w:ind w:right="0" w:left="720" w:hanging="360"/>
+        <w:jc w:val="both"/>
+        <w:rPr>
+          <w:rFonts w:ascii="Times New Roman" w:hAnsi="Times New Roman" w:cs="Times New Roman" w:eastAsia="Times New Roman"/>
+          <w:b/>
+          <w:color w:val="auto"/>
+          <w:spacing w:val="0"/>
+          <w:position w:val="0"/>
+          <w:sz w:val="32"/>
+          <w:shd w:fill="auto" w:val="clear"/>
+        </w:rPr>
+      </w:pPr>
+      <w:r>
+        <w:rPr>
+          <w:rFonts w:ascii="Times New Roman" w:hAnsi="Times New Roman" w:cs="Times New Roman" w:eastAsia="Times New Roman"/>
+          <w:b/>
+          <w:color w:val="auto"/>
+          <w:spacing w:val="0"/>
+          <w:position w:val="0"/>
+          <w:sz w:val="32"/>
+          <w:shd w:fill="auto" w:val="clear"/>
+        </w:rPr>
+        <w:t xml:space="preserve">Build msi</w:t>
+      </w:r>
+    </w:p>
+    <w:p>
+      <w:pPr>
+        <w:numPr>
+          <w:ilvl w:val="0"/>
+          <w:numId w:val="13"/>
         </w:numPr>
         <w:spacing w:before="0" w:after="200" w:line="276"/>
         <w:ind w:right="0" w:left="1440" w:hanging="360"/>
@@ -831,7 +921,7 @@
       <w:pPr>
         <w:numPr>
           <w:ilvl w:val="0"/>
-          <w:numId w:val="13"/>
+          <w:numId w:val="16"/>
         </w:numPr>
         <w:spacing w:before="0" w:after="200" w:line="276"/>
         <w:ind w:right="0" w:left="1800" w:hanging="360"/>
@@ -861,7 +951,7 @@
       <w:pPr>
         <w:numPr>
           <w:ilvl w:val="0"/>
-          <w:numId w:val="13"/>
+          <w:numId w:val="16"/>
         </w:numPr>
         <w:spacing w:before="0" w:after="200" w:line="276"/>
         <w:ind w:right="0" w:left="1800" w:hanging="360"/>
@@ -927,7 +1017,7 @@
       <w:pPr>
         <w:numPr>
           <w:ilvl w:val="0"/>
-          <w:numId w:val="13"/>
+          <w:numId w:val="16"/>
         </w:numPr>
         <w:spacing w:before="0" w:after="200" w:line="276"/>
         <w:ind w:right="0" w:left="1800" w:hanging="360"/>
@@ -957,7 +1047,7 @@
       <w:pPr>
         <w:numPr>
           <w:ilvl w:val="0"/>
-          <w:numId w:val="13"/>
+          <w:numId w:val="16"/>
         </w:numPr>
         <w:spacing w:before="0" w:after="200" w:line="276"/>
         <w:ind w:right="0" w:left="1800" w:hanging="360"/>
@@ -987,7 +1077,7 @@
       <w:pPr>
         <w:numPr>
           <w:ilvl w:val="0"/>
-          <w:numId w:val="13"/>
+          <w:numId w:val="16"/>
         </w:numPr>
         <w:spacing w:before="0" w:after="200" w:line="276"/>
         <w:ind w:right="0" w:left="1440" w:hanging="360"/>
@@ -1165,7 +1255,7 @@
       <w:pPr>
         <w:numPr>
           <w:ilvl w:val="0"/>
-          <w:numId w:val="20"/>
+          <w:numId w:val="23"/>
         </w:numPr>
         <w:spacing w:before="0" w:after="200" w:line="276"/>
         <w:ind w:right="0" w:left="720" w:hanging="360"/>
@@ -1253,7 +1343,7 @@
       <w:pPr>
         <w:numPr>
           <w:ilvl w:val="0"/>
-          <w:numId w:val="22"/>
+          <w:numId w:val="25"/>
         </w:numPr>
         <w:spacing w:before="0" w:after="200" w:line="276"/>
         <w:ind w:right="0" w:left="1440" w:hanging="360"/>
@@ -1343,7 +1433,7 @@
       <w:pPr>
         <w:numPr>
           <w:ilvl w:val="0"/>
-          <w:numId w:val="24"/>
+          <w:numId w:val="27"/>
         </w:numPr>
         <w:spacing w:before="0" w:after="200" w:line="276"/>
         <w:ind w:right="0" w:left="1440" w:hanging="360"/>
@@ -1412,7 +1502,7 @@
       <w:pPr>
         <w:numPr>
           <w:ilvl w:val="0"/>
-          <w:numId w:val="26"/>
+          <w:numId w:val="29"/>
         </w:numPr>
         <w:spacing w:before="0" w:after="200" w:line="276"/>
         <w:ind w:right="0" w:left="1440" w:hanging="360"/>
@@ -1471,7 +1561,7 @@
       <w:pPr>
         <w:numPr>
           <w:ilvl w:val="0"/>
-          <w:numId w:val="28"/>
+          <w:numId w:val="31"/>
         </w:numPr>
         <w:spacing w:before="0" w:after="200" w:line="276"/>
         <w:ind w:right="0" w:left="1440" w:hanging="360"/>
@@ -1530,7 +1620,7 @@
       <w:pPr>
         <w:numPr>
           <w:ilvl w:val="0"/>
-          <w:numId w:val="30"/>
+          <w:numId w:val="33"/>
         </w:numPr>
         <w:spacing w:before="0" w:after="200" w:line="276"/>
         <w:ind w:right="0" w:left="1440" w:hanging="360"/>
@@ -1589,7 +1679,7 @@
       <w:pPr>
         <w:numPr>
           <w:ilvl w:val="0"/>
-          <w:numId w:val="32"/>
+          <w:numId w:val="35"/>
         </w:numPr>
         <w:spacing w:before="0" w:after="200" w:line="276"/>
         <w:ind w:right="0" w:left="1440" w:hanging="360"/>
@@ -1648,7 +1738,7 @@
       <w:pPr>
         <w:numPr>
           <w:ilvl w:val="0"/>
-          <w:numId w:val="34"/>
+          <w:numId w:val="37"/>
         </w:numPr>
         <w:spacing w:before="0" w:after="200" w:line="276"/>
         <w:ind w:right="0" w:left="1440" w:hanging="360"/>
@@ -1702,7 +1792,7 @@
       <w:pPr>
         <w:numPr>
           <w:ilvl w:val="0"/>
-          <w:numId w:val="34"/>
+          <w:numId w:val="37"/>
         </w:numPr>
         <w:spacing w:before="0" w:after="200" w:line="276"/>
         <w:ind w:right="0" w:left="1440" w:hanging="360"/>
@@ -1745,7 +1835,7 @@
       <w:pPr>
         <w:numPr>
           <w:ilvl w:val="0"/>
-          <w:numId w:val="34"/>
+          <w:numId w:val="37"/>
         </w:numPr>
         <w:spacing w:before="0" w:after="200" w:line="276"/>
         <w:ind w:right="0" w:left="1440" w:hanging="360"/>
@@ -1788,7 +1878,7 @@
       <w:pPr>
         <w:numPr>
           <w:ilvl w:val="0"/>
-          <w:numId w:val="34"/>
+          <w:numId w:val="37"/>
         </w:numPr>
         <w:spacing w:before="0" w:after="200" w:line="276"/>
         <w:ind w:right="0" w:left="1440" w:hanging="360"/>
@@ -1831,7 +1921,7 @@
       <w:pPr>
         <w:numPr>
           <w:ilvl w:val="0"/>
-          <w:numId w:val="34"/>
+          <w:numId w:val="37"/>
         </w:numPr>
         <w:spacing w:before="0" w:after="200" w:line="276"/>
         <w:ind w:right="0" w:left="1440" w:hanging="360"/>
@@ -1873,7 +1963,7 @@
       <w:pPr>
         <w:numPr>
           <w:ilvl w:val="0"/>
-          <w:numId w:val="34"/>
+          <w:numId w:val="37"/>
         </w:numPr>
         <w:spacing w:before="0" w:after="200" w:line="276"/>
         <w:ind w:right="0" w:left="720" w:hanging="360"/>
@@ -2204,46 +2294,66 @@
       <w:lvlText w:val="•"/>
     </w:lvl>
   </w:abstractNum>
+  <w:abstractNum w:abstractNumId="84">
+    <w:lvl w:ilvl="0">
+      <w:start w:val="1"/>
+      <w:numFmt w:val="bullet"/>
+      <w:lvlText w:val="•"/>
+    </w:lvl>
+  </w:abstractNum>
+  <w:abstractNum w:abstractNumId="90">
+    <w:lvl w:ilvl="0">
+      <w:start w:val="1"/>
+      <w:numFmt w:val="bullet"/>
+      <w:lvlText w:val="•"/>
+    </w:lvl>
+  </w:abstractNum>
   <w:num w:numId="1">
+    <w:abstractNumId w:val="90"/>
+  </w:num>
+  <w:num w:numId="3">
+    <w:abstractNumId w:val="84"/>
+  </w:num>
+  <w:num w:numId="5">
     <w:abstractNumId w:val="78"/>
   </w:num>
-  <w:num w:numId="3">
+  <w:num w:numId="7">
     <w:abstractNumId w:val="72"/>
   </w:num>
-  <w:num w:numId="5">
+  <w:num w:numId="9">
     <w:abstractNumId w:val="66"/>
   </w:num>
-  <w:num w:numId="7">
+  <w:num w:numId="11">
     <w:abstractNumId w:val="60"/>
   </w:num>
-  <w:num w:numId="9">
+  <w:num w:numId="13">
     <w:abstractNumId w:val="54"/>
   </w:num>
-  <w:num w:numId="13">
+  <w:num w:numId="16">
     <w:abstractNumId w:val="48"/>
   </w:num>
-  <w:num w:numId="20">
+  <w:num w:numId="23">
     <w:abstractNumId w:val="42"/>
   </w:num>
-  <w:num w:numId="22">
+  <w:num w:numId="25">
     <w:abstractNumId w:val="36"/>
   </w:num>
-  <w:num w:numId="24">
+  <w:num w:numId="27">
     <w:abstractNumId w:val="30"/>
   </w:num>
-  <w:num w:numId="26">
+  <w:num w:numId="29">
     <w:abstractNumId w:val="24"/>
   </w:num>
-  <w:num w:numId="28">
+  <w:num w:numId="31">
     <w:abstractNumId w:val="18"/>
   </w:num>
-  <w:num w:numId="30">
+  <w:num w:numId="33">
     <w:abstractNumId w:val="12"/>
   </w:num>
-  <w:num w:numId="32">
+  <w:num w:numId="35">
     <w:abstractNumId w:val="6"/>
   </w:num>
-  <w:num w:numId="34">
+  <w:num w:numId="37">
     <w:abstractNumId w:val="0"/>
   </w:num>
 </w:numbering>

</xml_diff>